<commit_message>
updated template and x instead of true/false
</commit_message>
<xml_diff>
--- a/docassemble/AppealsEntryForm/data/templates/appeals_entry_form.docx
+++ b/docassemble/AppealsEntryForm/data/templates/appeals_entry_form.docx
@@ -151,7 +151,7 @@
                                     <pic:cNvPicPr/>
                                   </pic:nvPicPr>
                                   <pic:blipFill>
-                                    <a:blip r:embed="rId7">
+                                    <a:blip r:embed="rId8">
                                       <a:extLst>
                                         <a:ext uri="{28A0092B-C50C-407E-A947-70E740481C1C}">
                                           <a14:useLocalDpi xmlns:a14="http://schemas.microsoft.com/office/drawing/2010/main" val="0"/>
@@ -360,22 +360,73 @@
         <w:rPr>
           <w:rFonts w:ascii="Times New Roman" w:hAnsi="Times New Roman" w:cs="Times New Roman"/>
         </w:rPr>
-        <w:t xml:space="preserve">Case Name: </w:t>
+        <w:t>Case Name</w:t>
+      </w:r>
+      <w:r>
+        <w:rPr>
+          <w:rFonts w:ascii="Times New Roman" w:hAnsi="Times New Roman" w:cs="Times New Roman"/>
+        </w:rPr>
+        <w:t>*</w:t>
+      </w:r>
+      <w:r>
+        <w:rPr>
+          <w:rFonts w:ascii="Times New Roman" w:hAnsi="Times New Roman" w:cs="Times New Roman"/>
+        </w:rPr>
+        <w:t xml:space="preserve">: </w:t>
+      </w:r>
+      <w:r>
+        <w:rPr>
+          <w:rFonts w:ascii="Times New Roman" w:hAnsi="Times New Roman" w:cs="Times New Roman"/>
+        </w:rPr>
+        <w:t>{{</w:t>
+      </w:r>
+      <w:proofErr w:type="spellStart"/>
+      <w:r>
+        <w:rPr>
+          <w:rFonts w:ascii="Times New Roman" w:hAnsi="Times New Roman" w:cs="Times New Roman"/>
+        </w:rPr>
+        <w:t>case_name</w:t>
+      </w:r>
+      <w:proofErr w:type="spellEnd"/>
+      <w:r>
+        <w:rPr>
+          <w:rFonts w:ascii="Times New Roman" w:hAnsi="Times New Roman" w:cs="Times New Roman"/>
+        </w:rPr>
+        <w:t>}}</w:t>
+      </w:r>
+    </w:p>
+    <w:p>
+      <w:pPr>
+        <w:rPr>
+          <w:rFonts w:ascii="Times New Roman" w:hAnsi="Times New Roman" w:cs="Times New Roman"/>
+        </w:rPr>
+      </w:pPr>
+      <w:r>
+        <w:rPr>
+          <w:rFonts w:ascii="Times New Roman" w:hAnsi="Times New Roman" w:cs="Times New Roman"/>
+        </w:rPr>
+        <w:t xml:space="preserve">Trial Court: </w:t>
       </w:r>
       <w:proofErr w:type="gramStart"/>
       <w:r>
         <w:rPr>
           <w:rFonts w:ascii="Times New Roman" w:hAnsi="Times New Roman" w:cs="Times New Roman"/>
         </w:rPr>
-        <w:t xml:space="preserve">{{  </w:t>
+        <w:t xml:space="preserve">{{ </w:t>
       </w:r>
       <w:proofErr w:type="spellStart"/>
+      <w:r>
+        <w:rPr>
+          <w:rFonts w:ascii="Times New Roman" w:hAnsi="Times New Roman" w:cs="Times New Roman"/>
+        </w:rPr>
+        <w:t>trial</w:t>
+      </w:r>
       <w:proofErr w:type="gramEnd"/>
       <w:r>
         <w:rPr>
           <w:rFonts w:ascii="Times New Roman" w:hAnsi="Times New Roman" w:cs="Times New Roman"/>
         </w:rPr>
-        <w:t>case_name</w:t>
+        <w:t>_court</w:t>
       </w:r>
       <w:proofErr w:type="spellEnd"/>
       <w:r>
@@ -388,7 +439,7 @@
         <w:rPr>
           <w:rFonts w:ascii="Times New Roman" w:hAnsi="Times New Roman" w:cs="Times New Roman"/>
         </w:rPr>
-        <w:t xml:space="preserve">*: </w:t>
+        <w:t xml:space="preserve"> </w:t>
       </w:r>
       <w:r>
         <w:rPr>
@@ -402,49 +453,18 @@
         </w:rPr>
         <w:softHyphen/>
       </w:r>
-      <w:r>
-        <w:rPr>
-          <w:rFonts w:ascii="Times New Roman" w:hAnsi="Times New Roman" w:cs="Times New Roman"/>
-        </w:rPr>
-        <w:softHyphen/>
-      </w:r>
-      <w:r>
-        <w:rPr>
-          <w:rFonts w:ascii="Times New Roman" w:hAnsi="Times New Roman" w:cs="Times New Roman"/>
-        </w:rPr>
-        <w:softHyphen/>
-      </w:r>
-      <w:r>
-        <w:rPr>
-          <w:rFonts w:ascii="Times New Roman" w:hAnsi="Times New Roman" w:cs="Times New Roman"/>
-        </w:rPr>
-        <w:softHyphen/>
-      </w:r>
-      <w:r>
-        <w:rPr>
-          <w:rFonts w:ascii="Times New Roman" w:hAnsi="Times New Roman" w:cs="Times New Roman"/>
-        </w:rPr>
-        <w:softHyphen/>
-      </w:r>
-      <w:r>
-        <w:rPr>
-          <w:rFonts w:ascii="Times New Roman" w:hAnsi="Times New Roman" w:cs="Times New Roman"/>
-        </w:rPr>
-        <w:softHyphen/>
-        <w:t>__________________________________________________________________</w:t>
-      </w:r>
-    </w:p>
-    <w:p>
-      <w:pPr>
-        <w:rPr>
-          <w:rFonts w:ascii="Times New Roman" w:hAnsi="Times New Roman" w:cs="Times New Roman"/>
-        </w:rPr>
-      </w:pPr>
-      <w:r>
-        <w:rPr>
-          <w:rFonts w:ascii="Times New Roman" w:hAnsi="Times New Roman" w:cs="Times New Roman"/>
-        </w:rPr>
-        <w:t xml:space="preserve">Trial Court: </w:t>
+    </w:p>
+    <w:p>
+      <w:pPr>
+        <w:rPr>
+          <w:rFonts w:ascii="Times New Roman" w:hAnsi="Times New Roman" w:cs="Times New Roman"/>
+        </w:rPr>
+      </w:pPr>
+      <w:r>
+        <w:rPr>
+          <w:rFonts w:ascii="Times New Roman" w:hAnsi="Times New Roman" w:cs="Times New Roman"/>
+        </w:rPr>
+        <w:t xml:space="preserve">Docket Number: </w:t>
       </w:r>
       <w:proofErr w:type="gramStart"/>
       <w:r>
@@ -458,14 +478,14 @@
         <w:rPr>
           <w:rFonts w:ascii="Times New Roman" w:hAnsi="Times New Roman" w:cs="Times New Roman"/>
         </w:rPr>
-        <w:t>trial</w:t>
+        <w:t>docket</w:t>
       </w:r>
       <w:proofErr w:type="gramEnd"/>
       <w:r>
         <w:rPr>
           <w:rFonts w:ascii="Times New Roman" w:hAnsi="Times New Roman" w:cs="Times New Roman"/>
         </w:rPr>
-        <w:t>_court</w:t>
+        <w:t>_number</w:t>
       </w:r>
       <w:proofErr w:type="spellEnd"/>
       <w:r>
@@ -473,88 +493,6 @@
           <w:rFonts w:ascii="Times New Roman" w:hAnsi="Times New Roman" w:cs="Times New Roman"/>
         </w:rPr>
         <w:t xml:space="preserve"> }}</w:t>
-      </w:r>
-      <w:r>
-        <w:rPr>
-          <w:rFonts w:ascii="Times New Roman" w:hAnsi="Times New Roman" w:cs="Times New Roman"/>
-        </w:rPr>
-        <w:t xml:space="preserve">: </w:t>
-      </w:r>
-      <w:r>
-        <w:rPr>
-          <w:rFonts w:ascii="Times New Roman" w:hAnsi="Times New Roman" w:cs="Times New Roman"/>
-        </w:rPr>
-        <w:softHyphen/>
-      </w:r>
-      <w:r>
-        <w:rPr>
-          <w:rFonts w:ascii="Times New Roman" w:hAnsi="Times New Roman" w:cs="Times New Roman"/>
-        </w:rPr>
-        <w:softHyphen/>
-      </w:r>
-      <w:r>
-        <w:rPr>
-          <w:rFonts w:ascii="Times New Roman" w:hAnsi="Times New Roman" w:cs="Times New Roman"/>
-        </w:rPr>
-        <w:softHyphen/>
-      </w:r>
-      <w:r>
-        <w:rPr>
-          <w:rFonts w:ascii="Times New Roman" w:hAnsi="Times New Roman" w:cs="Times New Roman"/>
-        </w:rPr>
-        <w:softHyphen/>
-      </w:r>
-      <w:r>
-        <w:rPr>
-          <w:rFonts w:ascii="Times New Roman" w:hAnsi="Times New Roman" w:cs="Times New Roman"/>
-        </w:rPr>
-        <w:softHyphen/>
-      </w:r>
-      <w:r>
-        <w:rPr>
-          <w:rFonts w:ascii="Times New Roman" w:hAnsi="Times New Roman" w:cs="Times New Roman"/>
-        </w:rPr>
-        <w:softHyphen/>
-        <w:t>__________________________________________________________________</w:t>
-      </w:r>
-    </w:p>
-    <w:p>
-      <w:pPr>
-        <w:rPr>
-          <w:rFonts w:ascii="Times New Roman" w:hAnsi="Times New Roman" w:cs="Times New Roman"/>
-        </w:rPr>
-      </w:pPr>
-      <w:r>
-        <w:rPr>
-          <w:rFonts w:ascii="Times New Roman" w:hAnsi="Times New Roman" w:cs="Times New Roman"/>
-        </w:rPr>
-        <w:t xml:space="preserve">Docket Number: </w:t>
-      </w:r>
-      <w:r>
-        <w:rPr>
-          <w:rFonts w:ascii="Times New Roman" w:hAnsi="Times New Roman" w:cs="Times New Roman"/>
-        </w:rPr>
-        <w:t xml:space="preserve">{{ </w:t>
-      </w:r>
-      <w:proofErr w:type="spellStart"/>
-      <w:r>
-        <w:rPr>
-          <w:rFonts w:ascii="Times New Roman" w:hAnsi="Times New Roman" w:cs="Times New Roman"/>
-        </w:rPr>
-        <w:t>docket_number</w:t>
-      </w:r>
-      <w:proofErr w:type="spellEnd"/>
-      <w:r>
-        <w:rPr>
-          <w:rFonts w:ascii="Times New Roman" w:hAnsi="Times New Roman" w:cs="Times New Roman"/>
-        </w:rPr>
-        <w:t xml:space="preserve"> }}</w:t>
-      </w:r>
-      <w:r>
-        <w:rPr>
-          <w:rFonts w:ascii="Times New Roman" w:hAnsi="Times New Roman" w:cs="Times New Roman"/>
-        </w:rPr>
-        <w:t>: _____________________________________________________</w:t>
       </w:r>
     </w:p>
     <w:p>
@@ -686,35 +624,85 @@
         <w:rPr>
           <w:rFonts w:ascii="Times New Roman" w:hAnsi="Times New Roman" w:cs="Times New Roman"/>
         </w:rPr>
-        <w:t xml:space="preserve">___ paying the $300 entry fee; </w:t>
+        <w:t xml:space="preserve">{% if </w:t>
+      </w:r>
+      <w:proofErr w:type="spellStart"/>
+      <w:r>
+        <w:rPr>
+          <w:rFonts w:ascii="Times New Roman" w:hAnsi="Times New Roman" w:cs="Times New Roman"/>
+        </w:rPr>
+        <w:t>paying_</w:t>
       </w:r>
       <w:proofErr w:type="gramStart"/>
       <w:r>
         <w:rPr>
           <w:rFonts w:ascii="Times New Roman" w:hAnsi="Times New Roman" w:cs="Times New Roman"/>
         </w:rPr>
-        <w:t xml:space="preserve">{{ </w:t>
-      </w:r>
-      <w:proofErr w:type="spellStart"/>
-      <w:r>
-        <w:rPr>
-          <w:rFonts w:ascii="Times New Roman" w:hAnsi="Times New Roman" w:cs="Times New Roman"/>
-        </w:rPr>
-        <w:t>paying</w:t>
+        <w:t>fee</w:t>
+      </w:r>
+      <w:proofErr w:type="spellEnd"/>
+      <w:r>
+        <w:rPr>
+          <w:rFonts w:ascii="Times New Roman" w:hAnsi="Times New Roman" w:cs="Times New Roman"/>
+        </w:rPr>
+        <w:t xml:space="preserve">  %</w:t>
       </w:r>
       <w:proofErr w:type="gramEnd"/>
       <w:r>
         <w:rPr>
           <w:rFonts w:ascii="Times New Roman" w:hAnsi="Times New Roman" w:cs="Times New Roman"/>
         </w:rPr>
-        <w:t>_fee</w:t>
-      </w:r>
-      <w:proofErr w:type="spellEnd"/>
-      <w:r>
-        <w:rPr>
-          <w:rFonts w:ascii="Times New Roman" w:hAnsi="Times New Roman" w:cs="Times New Roman"/>
-        </w:rPr>
-        <w:t xml:space="preserve"> }}</w:t>
+        <w:t>}</w:t>
+      </w:r>
+      <w:r>
+        <w:rPr>
+          <w:rFonts w:ascii="Times New Roman" w:hAnsi="Times New Roman" w:cs="Times New Roman"/>
+        </w:rPr>
+        <w:t xml:space="preserve"> </w:t>
+      </w:r>
+      <w:r>
+        <w:rPr>
+          <w:rFonts w:ascii="Times New Roman" w:hAnsi="Times New Roman" w:cs="Times New Roman"/>
+          <w:u w:val="single"/>
+        </w:rPr>
+        <w:t>X</w:t>
+      </w:r>
+      <w:r>
+        <w:rPr>
+          <w:rFonts w:ascii="Times New Roman" w:hAnsi="Times New Roman" w:cs="Times New Roman"/>
+          <w:u w:val="single"/>
+        </w:rPr>
+        <w:t>_</w:t>
+      </w:r>
+      <w:r>
+        <w:rPr>
+          <w:rFonts w:ascii="Times New Roman" w:hAnsi="Times New Roman" w:cs="Times New Roman"/>
+        </w:rPr>
+        <w:t xml:space="preserve"> {% else %} </w:t>
+      </w:r>
+      <w:r>
+        <w:rPr>
+          <w:rFonts w:ascii="Times New Roman" w:hAnsi="Times New Roman" w:cs="Times New Roman"/>
+        </w:rPr>
+        <w:t>__</w:t>
+      </w:r>
+      <w:r>
+        <w:rPr>
+          <w:rFonts w:ascii="Times New Roman" w:hAnsi="Times New Roman" w:cs="Times New Roman"/>
+        </w:rPr>
+        <w:t xml:space="preserve"> {% endif %}</w:t>
+      </w:r>
+      <w:r>
+        <w:rPr>
+          <w:rFonts w:ascii="Times New Roman" w:hAnsi="Times New Roman" w:cs="Times New Roman"/>
+        </w:rPr>
+        <w:t xml:space="preserve"> </w:t>
+      </w:r>
+      <w:r>
+        <w:rPr>
+          <w:rFonts w:ascii="Times New Roman" w:hAnsi="Times New Roman" w:cs="Times New Roman"/>
+        </w:rPr>
+        <w:t xml:space="preserve">paying the $300 entry fee; </w:t>
       </w:r>
     </w:p>
     <w:p>
@@ -732,7 +720,85 @@
         <w:rPr>
           <w:rFonts w:ascii="Times New Roman" w:hAnsi="Times New Roman" w:cs="Times New Roman"/>
         </w:rPr>
-        <w:t xml:space="preserve">___ </w:t>
+        <w:t xml:space="preserve">{% if </w:t>
+      </w:r>
+      <w:proofErr w:type="spellStart"/>
+      <w:r>
+        <w:rPr>
+          <w:rFonts w:ascii="Times New Roman" w:hAnsi="Times New Roman" w:cs="Times New Roman"/>
+        </w:rPr>
+        <w:t>fee_waiver_</w:t>
+      </w:r>
+      <w:proofErr w:type="gramStart"/>
+      <w:r>
+        <w:rPr>
+          <w:rFonts w:ascii="Times New Roman" w:hAnsi="Times New Roman" w:cs="Times New Roman"/>
+        </w:rPr>
+        <w:t>requested</w:t>
+      </w:r>
+      <w:proofErr w:type="spellEnd"/>
+      <w:r>
+        <w:rPr>
+          <w:rFonts w:ascii="Times New Roman" w:hAnsi="Times New Roman" w:cs="Times New Roman"/>
+        </w:rPr>
+        <w:t xml:space="preserve">  %</w:t>
+      </w:r>
+      <w:proofErr w:type="gramEnd"/>
+      <w:r>
+        <w:rPr>
+          <w:rFonts w:ascii="Times New Roman" w:hAnsi="Times New Roman" w:cs="Times New Roman"/>
+        </w:rPr>
+        <w:t>}</w:t>
+      </w:r>
+      <w:r>
+        <w:rPr>
+          <w:rFonts w:ascii="Times New Roman" w:hAnsi="Times New Roman" w:cs="Times New Roman"/>
+        </w:rPr>
+        <w:t xml:space="preserve"> </w:t>
+      </w:r>
+      <w:r>
+        <w:rPr>
+          <w:rFonts w:ascii="Times New Roman" w:hAnsi="Times New Roman" w:cs="Times New Roman"/>
+          <w:u w:val="single"/>
+        </w:rPr>
+        <w:t>X</w:t>
+      </w:r>
+      <w:r>
+        <w:rPr>
+          <w:rFonts w:ascii="Times New Roman" w:hAnsi="Times New Roman" w:cs="Times New Roman"/>
+          <w:u w:val="single"/>
+        </w:rPr>
+        <w:t>_</w:t>
+      </w:r>
+      <w:r>
+        <w:rPr>
+          <w:rFonts w:ascii="Times New Roman" w:hAnsi="Times New Roman" w:cs="Times New Roman"/>
+        </w:rPr>
+        <w:t xml:space="preserve"> {% else %} </w:t>
+      </w:r>
+      <w:r>
+        <w:rPr>
+          <w:rFonts w:ascii="Times New Roman" w:hAnsi="Times New Roman" w:cs="Times New Roman"/>
+        </w:rPr>
+        <w:t>__</w:t>
+      </w:r>
+      <w:r>
+        <w:rPr>
+          <w:rFonts w:ascii="Times New Roman" w:hAnsi="Times New Roman" w:cs="Times New Roman"/>
+        </w:rPr>
+        <w:t xml:space="preserve"> {% endif %}</w:t>
+      </w:r>
+      <w:r>
+        <w:rPr>
+          <w:rFonts w:ascii="Times New Roman" w:hAnsi="Times New Roman" w:cs="Times New Roman"/>
+        </w:rPr>
+        <w:t xml:space="preserve"> </w:t>
+      </w:r>
+      <w:r>
+        <w:rPr>
+          <w:rFonts w:ascii="Times New Roman" w:hAnsi="Times New Roman" w:cs="Times New Roman"/>
+        </w:rPr>
+        <w:t xml:space="preserve"> </w:t>
       </w:r>
       <w:r>
         <w:rPr>
@@ -745,34 +811,6 @@
           <w:rFonts w:ascii="Times New Roman" w:hAnsi="Times New Roman" w:cs="Times New Roman"/>
         </w:rPr>
         <w:t xml:space="preserve"> </w:t>
-      </w:r>
-      <w:proofErr w:type="gramStart"/>
-      <w:r>
-        <w:rPr>
-          <w:rFonts w:ascii="Times New Roman" w:hAnsi="Times New Roman" w:cs="Times New Roman"/>
-        </w:rPr>
-        <w:t xml:space="preserve">{{ </w:t>
-      </w:r>
-      <w:proofErr w:type="spellStart"/>
-      <w:r>
-        <w:rPr>
-          <w:rFonts w:ascii="Times New Roman" w:hAnsi="Times New Roman" w:cs="Times New Roman"/>
-        </w:rPr>
-        <w:t>fee</w:t>
-      </w:r>
-      <w:proofErr w:type="gramEnd"/>
-      <w:r>
-        <w:rPr>
-          <w:rFonts w:ascii="Times New Roman" w:hAnsi="Times New Roman" w:cs="Times New Roman"/>
-        </w:rPr>
-        <w:t>_waiver_requested</w:t>
-      </w:r>
-      <w:proofErr w:type="spellEnd"/>
-      <w:r>
-        <w:rPr>
-          <w:rFonts w:ascii="Times New Roman" w:hAnsi="Times New Roman" w:cs="Times New Roman"/>
-        </w:rPr>
-        <w:t xml:space="preserve"> }}</w:t>
       </w:r>
     </w:p>
     <w:p>
@@ -790,7 +828,72 @@
         <w:rPr>
           <w:rFonts w:ascii="Times New Roman" w:hAnsi="Times New Roman" w:cs="Times New Roman"/>
         </w:rPr>
-        <w:t xml:space="preserve">___ </w:t>
+        <w:t xml:space="preserve">{% if </w:t>
+      </w:r>
+      <w:proofErr w:type="spellStart"/>
+      <w:r>
+        <w:rPr>
+          <w:rFonts w:ascii="Times New Roman" w:hAnsi="Times New Roman" w:cs="Times New Roman"/>
+          <w:u w:val="single"/>
+        </w:rPr>
+        <w:t>appellant_is_commonwealth</w:t>
+      </w:r>
+      <w:proofErr w:type="spellEnd"/>
+      <w:r>
+        <w:rPr>
+          <w:rFonts w:ascii="Times New Roman" w:hAnsi="Times New Roman" w:cs="Times New Roman"/>
+        </w:rPr>
+        <w:t xml:space="preserve">  %}</w:t>
+      </w:r>
+      <w:r>
+        <w:rPr>
+          <w:rFonts w:ascii="Times New Roman" w:hAnsi="Times New Roman" w:cs="Times New Roman"/>
+        </w:rPr>
+        <w:t xml:space="preserve"> </w:t>
+      </w:r>
+      <w:r>
+        <w:rPr>
+          <w:rFonts w:ascii="Times New Roman" w:hAnsi="Times New Roman" w:cs="Times New Roman"/>
+          <w:u w:val="single"/>
+        </w:rPr>
+        <w:t>X</w:t>
+      </w:r>
+      <w:r>
+        <w:rPr>
+          <w:rFonts w:ascii="Times New Roman" w:hAnsi="Times New Roman" w:cs="Times New Roman"/>
+          <w:u w:val="single"/>
+        </w:rPr>
+        <w:t>_</w:t>
+      </w:r>
+      <w:r>
+        <w:rPr>
+          <w:rFonts w:ascii="Times New Roman" w:hAnsi="Times New Roman" w:cs="Times New Roman"/>
+        </w:rPr>
+        <w:t xml:space="preserve"> {% else %} </w:t>
+      </w:r>
+      <w:r>
+        <w:rPr>
+          <w:rFonts w:ascii="Times New Roman" w:hAnsi="Times New Roman" w:cs="Times New Roman"/>
+        </w:rPr>
+        <w:t>__</w:t>
+      </w:r>
+      <w:r>
+        <w:rPr>
+          <w:rFonts w:ascii="Times New Roman" w:hAnsi="Times New Roman" w:cs="Times New Roman"/>
+        </w:rPr>
+        <w:t xml:space="preserve"> {% endif %}</w:t>
+      </w:r>
+      <w:r>
+        <w:rPr>
+          <w:rFonts w:ascii="Times New Roman" w:hAnsi="Times New Roman" w:cs="Times New Roman"/>
+        </w:rPr>
+        <w:t xml:space="preserve"> </w:t>
+      </w:r>
+      <w:r>
+        <w:rPr>
+          <w:rFonts w:ascii="Times New Roman" w:hAnsi="Times New Roman" w:cs="Times New Roman"/>
+        </w:rPr>
+        <w:t xml:space="preserve"> </w:t>
       </w:r>
       <w:r>
         <w:rPr>
@@ -803,34 +906,6 @@
           <w:rFonts w:ascii="Times New Roman" w:hAnsi="Times New Roman" w:cs="Times New Roman"/>
         </w:rPr>
         <w:t xml:space="preserve"> </w:t>
-      </w:r>
-      <w:proofErr w:type="gramStart"/>
-      <w:r>
-        <w:rPr>
-          <w:rFonts w:ascii="Times New Roman" w:hAnsi="Times New Roman" w:cs="Times New Roman"/>
-        </w:rPr>
-        <w:t xml:space="preserve">{{ </w:t>
-      </w:r>
-      <w:proofErr w:type="spellStart"/>
-      <w:r>
-        <w:rPr>
-          <w:rFonts w:ascii="Times New Roman" w:hAnsi="Times New Roman" w:cs="Times New Roman"/>
-        </w:rPr>
-        <w:t>appellant</w:t>
-      </w:r>
-      <w:proofErr w:type="gramEnd"/>
-      <w:r>
-        <w:rPr>
-          <w:rFonts w:ascii="Times New Roman" w:hAnsi="Times New Roman" w:cs="Times New Roman"/>
-        </w:rPr>
-        <w:t>_is_commenweath</w:t>
-      </w:r>
-      <w:proofErr w:type="spellEnd"/>
-      <w:r>
-        <w:rPr>
-          <w:rFonts w:ascii="Times New Roman" w:hAnsi="Times New Roman" w:cs="Times New Roman"/>
-        </w:rPr>
-        <w:t xml:space="preserve"> }}</w:t>
       </w:r>
     </w:p>
     <w:p>
@@ -1053,8 +1128,8 @@
       </w:r>
     </w:p>
     <w:sectPr>
-      <w:headerReference w:type="default" r:id="rId8"/>
-      <w:footerReference w:type="default" r:id="rId9"/>
+      <w:headerReference w:type="default" r:id="rId9"/>
+      <w:footerReference w:type="default" r:id="rId10"/>
       <w:pgSz w:w="12240" w:h="15840"/>
       <w:pgMar w:top="1440" w:right="1440" w:bottom="1440" w:left="1440" w:header="720" w:footer="720" w:gutter="0"/>
       <w:cols w:space="720"/>
@@ -2015,7 +2090,6 @@
   <w:style w:type="character" w:default="1" w:styleId="DefaultParagraphFont">
     <w:name w:val="Default Paragraph Font"/>
     <w:uiPriority w:val="1"/>
-    <w:semiHidden/>
     <w:unhideWhenUsed/>
   </w:style>
   <w:style w:type="table" w:default="1" w:styleId="TableNormal">

</xml_diff>